<commit_message>
User Case toegevoegd aan het Functioneel Ontwerp.
</commit_message>
<xml_diff>
--- a/Opdracht - FlowerPower/Functioneel Ontwerp FlowerPower.docx
+++ b/Opdracht - FlowerPower/Functioneel Ontwerp FlowerPower.docx
@@ -152,6 +152,7 @@
                                     <w:dataBinding w:prefixMappings="xmlns:ns0='http://purl.org/dc/elements/1.1/' xmlns:ns1='http://schemas.openxmlformats.org/package/2006/metadata/core-properties' " w:xpath="/ns1:coreProperties[1]/ns0:subject[1]" w:storeItemID="{6C3C8BC8-F283-45AE-878A-BAB7291924A1}"/>
                                     <w:text/>
                                   </w:sdtPr>
+                                  <w:sdtEndPr/>
                                   <w:sdtContent>
                                     <w:r>
                                       <w:rPr>
@@ -267,6 +268,7 @@
                               <w:dataBinding w:prefixMappings="xmlns:ns0='http://purl.org/dc/elements/1.1/' xmlns:ns1='http://schemas.openxmlformats.org/package/2006/metadata/core-properties' " w:xpath="/ns1:coreProperties[1]/ns0:subject[1]" w:storeItemID="{6C3C8BC8-F283-45AE-878A-BAB7291924A1}"/>
                               <w:text/>
                             </w:sdtPr>
+                            <w:sdtEndPr/>
                             <w:sdtContent>
                               <w:r>
                                 <w:rPr>
@@ -906,6 +908,7 @@
                                     <w:dataBinding w:prefixMappings="xmlns:ns0='http://schemas.openxmlformats.org/officeDocument/2006/extended-properties' " w:xpath="/ns0:Properties[1]/ns0:Company[1]" w:storeItemID="{6668398D-A668-4E3E-A5EB-62B293D839F1}"/>
                                     <w:text/>
                                   </w:sdtPr>
+                                  <w:sdtEndPr/>
                                   <w:sdtContent>
                                     <w:r>
                                       <w:rPr>
@@ -931,6 +934,7 @@
                                   <w:dataBinding w:prefixMappings="xmlns:ns0='http://purl.org/dc/elements/1.1/' xmlns:ns1='http://schemas.openxmlformats.org/package/2006/metadata/core-properties' " w:xpath="/ns1:coreProperties[1]/ns1:category[1]" w:storeItemID="{6C3C8BC8-F283-45AE-878A-BAB7291924A1}"/>
                                   <w:text/>
                                 </w:sdtPr>
+                                <w:sdtEndPr/>
                                 <w:sdtContent>
                                   <w:p>
                                     <w:pPr>
@@ -942,7 +946,6 @@
                                         <w:szCs w:val="36"/>
                                       </w:rPr>
                                     </w:pPr>
-                                    <w:proofErr w:type="spellStart"/>
                                     <w:r>
                                       <w:rPr>
                                         <w:color w:val="549E39" w:themeColor="accent1"/>
@@ -951,7 +954,6 @@
                                       </w:rPr>
                                       <w:t>AvicosC</w:t>
                                     </w:r>
-                                    <w:proofErr w:type="spellEnd"/>
                                   </w:p>
                                 </w:sdtContent>
                               </w:sdt>
@@ -1003,6 +1005,7 @@
                               <w:dataBinding w:prefixMappings="xmlns:ns0='http://schemas.openxmlformats.org/officeDocument/2006/extended-properties' " w:xpath="/ns0:Properties[1]/ns0:Company[1]" w:storeItemID="{6668398D-A668-4E3E-A5EB-62B293D839F1}"/>
                               <w:text/>
                             </w:sdtPr>
+                            <w:sdtEndPr/>
                             <w:sdtContent>
                               <w:r>
                                 <w:rPr>
@@ -1028,6 +1031,7 @@
                             <w:dataBinding w:prefixMappings="xmlns:ns0='http://purl.org/dc/elements/1.1/' xmlns:ns1='http://schemas.openxmlformats.org/package/2006/metadata/core-properties' " w:xpath="/ns1:coreProperties[1]/ns1:category[1]" w:storeItemID="{6C3C8BC8-F283-45AE-878A-BAB7291924A1}"/>
                             <w:text/>
                           </w:sdtPr>
+                          <w:sdtEndPr/>
                           <w:sdtContent>
                             <w:p>
                               <w:pPr>
@@ -1039,7 +1043,6 @@
                                   <w:szCs w:val="36"/>
                                 </w:rPr>
                               </w:pPr>
-                              <w:proofErr w:type="spellStart"/>
                               <w:r>
                                 <w:rPr>
                                   <w:color w:val="549E39" w:themeColor="accent1"/>
@@ -1048,7 +1051,6 @@
                                 </w:rPr>
                                 <w:t>AvicosC</w:t>
                               </w:r>
-                              <w:proofErr w:type="spellEnd"/>
                             </w:p>
                           </w:sdtContent>
                         </w:sdt>
@@ -1070,6 +1072,12 @@
     </w:sdt>
     <w:sdt>
       <w:sdtPr>
+        <w:rPr>
+          <w:rFonts w:asciiTheme="minorHAnsi" w:eastAsiaTheme="minorEastAsia" w:hAnsiTheme="minorHAnsi" w:cstheme="minorBidi"/>
+          <w:color w:val="auto"/>
+          <w:sz w:val="21"/>
+          <w:szCs w:val="21"/>
+        </w:rPr>
         <w:id w:val="1894998749"/>
         <w:docPartObj>
           <w:docPartGallery w:val="Table of Contents"/>
@@ -1078,13 +1086,9 @@
       </w:sdtPr>
       <w:sdtEndPr>
         <w:rPr>
-          <w:rFonts w:asciiTheme="minorHAnsi" w:eastAsiaTheme="minorEastAsia" w:hAnsiTheme="minorHAnsi" w:cstheme="minorBidi"/>
           <w:b/>
           <w:bCs/>
           <w:noProof/>
-          <w:color w:val="auto"/>
-          <w:sz w:val="21"/>
-          <w:szCs w:val="21"/>
         </w:rPr>
       </w:sdtEndPr>
       <w:sdtContent>
@@ -1548,17 +1552,11 @@
       </w:sdtContent>
     </w:sdt>
     <w:p>
-      <w:r>
-        <w:br w:type="page"/>
-      </w:r>
-    </w:p>
-    <w:p>
       <w:pPr>
         <w:pStyle w:val="Heading1"/>
       </w:pPr>
       <w:bookmarkStart w:id="0" w:name="_Toc106014222"/>
       <w:r>
-        <w:lastRenderedPageBreak/>
         <w:t>Inleiding</w:t>
       </w:r>
       <w:bookmarkEnd w:id="0"/>
@@ -1616,32 +1614,14 @@
         <w:rPr>
           <w:rFonts w:cstheme="minorHAnsi"/>
         </w:rPr>
-        <w:t>1.</w:t>
-      </w:r>
-      <w:r>
-        <w:rPr>
-          <w:rFonts w:cstheme="minorHAnsi"/>
-        </w:rPr>
-        <w:t>Klanten kunnen bloemen bestellen, en wanneer de bloemen besteld zijn krijgt de klant een datum en tijd waarop zij de bloemen in de dichtsbijzijnde winkel op kunnen halen. Zij kunnen de bestelling meteen betalen.</w:t>
+        <w:t>1.Klanten kunnen bloemen bestellen, en wanneer de bloemen besteld zijn krijgt de klant een datum en tijd waarop zij de bloemen in de dichtsbijzijnde winkel op kunnen halen. Zij kunnen de bestelling meteen betalen.</w:t>
       </w:r>
       <w:r>
         <w:rPr>
           <w:rFonts w:cstheme="minorHAnsi"/>
         </w:rPr>
         <w:br/>
-        <w:t>2.</w:t>
-      </w:r>
-      <w:r>
-        <w:rPr>
-          <w:rFonts w:cstheme="minorHAnsi"/>
-        </w:rPr>
-        <w:t>De klant moet zich kunnen aanmelde</w:t>
-      </w:r>
-      <w:r>
-        <w:rPr>
-          <w:rFonts w:cstheme="minorHAnsi"/>
-        </w:rPr>
-        <w:t>n</w:t>
+        <w:t>2.De klant moet zich kunnen aanmelden</w:t>
       </w:r>
       <w:r>
         <w:rPr>
@@ -1655,147 +1635,75 @@
           <w:rFonts w:cstheme="minorHAnsi"/>
         </w:rPr>
         <w:br/>
-        <w:t>4.</w:t>
-      </w:r>
-      <w:r>
-        <w:rPr>
-          <w:rFonts w:cstheme="minorHAnsi"/>
-        </w:rPr>
-        <w:t>De klant moet een bestelling kunnen plaatsen</w:t>
+        <w:t>4.De klant moet een bestelling kunnen plaatsen</w:t>
       </w:r>
       <w:r>
         <w:rPr>
           <w:rFonts w:cstheme="minorHAnsi"/>
         </w:rPr>
         <w:br/>
-        <w:t>5.</w:t>
-      </w:r>
-      <w:r>
-        <w:rPr>
-          <w:rFonts w:cstheme="minorHAnsi"/>
-        </w:rPr>
-        <w:t>De klant kan de bijbehorende factuur inzien</w:t>
+        <w:t>5.De klant kan de bijbehorende factuur inzien</w:t>
       </w:r>
       <w:r>
         <w:rPr>
           <w:rFonts w:cstheme="minorHAnsi"/>
         </w:rPr>
         <w:br/>
+        <w:t xml:space="preserve">6.Op de hoofdpagina staat een foto van een groot bloemenboeket en een foto van </w:t>
       </w:r>
       <w:r>
         <w:rPr>
           <w:rFonts w:cstheme="minorHAnsi"/>
         </w:rPr>
-        <w:t>6.</w:t>
+        <w:t>één</w:t>
       </w:r>
       <w:r>
         <w:rPr>
           <w:rFonts w:cstheme="minorHAnsi"/>
         </w:rPr>
-        <w:t>Op de hoofdpagina staat een foto van een groot bloemenboeket en een foto van een van de winkels</w:t>
+        <w:t xml:space="preserve"> van de winkels</w:t>
       </w:r>
       <w:r>
         <w:rPr>
           <w:rFonts w:cstheme="minorHAnsi"/>
         </w:rPr>
         <w:br/>
-      </w:r>
-      <w:r>
-        <w:rPr>
-          <w:rFonts w:cstheme="minorHAnsi"/>
-        </w:rPr>
-        <w:t>7.</w:t>
-      </w:r>
-      <w:r>
-        <w:rPr>
-          <w:rFonts w:cstheme="minorHAnsi"/>
-        </w:rPr>
-        <w:t>vanaf de hoofdpagina kunnen klanten en medewerkers inloggen</w:t>
+        <w:t>7.vanaf de hoofdpagina kunnen klanten en medewerkers inloggen</w:t>
       </w:r>
       <w:r>
         <w:rPr>
           <w:rFonts w:cstheme="minorHAnsi"/>
         </w:rPr>
         <w:br/>
-      </w:r>
-      <w:r>
-        <w:rPr>
-          <w:rFonts w:cstheme="minorHAnsi"/>
-        </w:rPr>
-        <w:t>8.</w:t>
-      </w:r>
-      <w:r>
-        <w:rPr>
-          <w:rFonts w:cstheme="minorHAnsi"/>
-        </w:rPr>
-        <w:t>Op de contactpagina staat een foto van elk van de winkels met daarbij de adresgegevens en het telefoonnummer en het emailadres van iedere winkel</w:t>
+        <w:t>8.Op de contactpagina staat een foto van elk van de winkels met daarbij de adresgegevens en het telefoonnummer en het emailadres van iedere winkel</w:t>
       </w:r>
       <w:r>
         <w:rPr>
           <w:rFonts w:cstheme="minorHAnsi"/>
         </w:rPr>
         <w:br/>
-      </w:r>
-      <w:r>
-        <w:rPr>
-          <w:rFonts w:cstheme="minorHAnsi"/>
-        </w:rPr>
-        <w:t>9.</w:t>
-      </w:r>
-      <w:r>
-        <w:rPr>
-          <w:rFonts w:cstheme="minorHAnsi"/>
-        </w:rPr>
-        <w:t>Medewerkers moeten een overzicht te zien krijgen waarop de bestellingen staan die afgehaald worden. Als de naam van de medewerker erbij staat, staat de bestelling klaar</w:t>
+        <w:t>9.Medewerkers moeten een overzicht te zien krijgen waarop de bestellingen staan die afgehaald worden. Als de naam van de medewerker erbij staat, staat de bestelling klaar</w:t>
       </w:r>
       <w:r>
         <w:rPr>
           <w:rFonts w:cstheme="minorHAnsi"/>
         </w:rPr>
         <w:br/>
-      </w:r>
-      <w:r>
-        <w:rPr>
-          <w:rFonts w:cstheme="minorHAnsi"/>
-        </w:rPr>
-        <w:t>10.</w:t>
-      </w:r>
-      <w:r>
-        <w:rPr>
-          <w:rFonts w:cstheme="minorHAnsi"/>
-        </w:rPr>
-        <w:t>De webapplicatie moet een speelse en traditionele uitstraling hebben</w:t>
+        <w:t>10.De webapplicatie moet een speelse en traditionele uitstraling hebben</w:t>
       </w:r>
       <w:r>
         <w:rPr>
           <w:rFonts w:cstheme="minorHAnsi"/>
         </w:rPr>
         <w:br/>
-      </w:r>
-      <w:r>
-        <w:rPr>
-          <w:rFonts w:cstheme="minorHAnsi"/>
-        </w:rPr>
-        <w:t>11.</w:t>
-      </w:r>
-      <w:r>
-        <w:rPr>
-          <w:rFonts w:cstheme="minorHAnsi"/>
-        </w:rPr>
-        <w:t>De applicatie moet altijd voor de klant benaderbaar zijn.</w:t>
+        <w:t>11.De applicatie moet altijd voor de klant benaderbaar zijn.</w:t>
       </w:r>
       <w:r>
         <w:rPr>
           <w:rFonts w:cstheme="minorHAnsi"/>
         </w:rPr>
         <w:br/>
-        <w:t>12. De</w:t>
-      </w:r>
-      <w:r>
-        <w:rPr>
-          <w:rFonts w:cstheme="minorHAnsi"/>
-        </w:rPr>
-        <w:t xml:space="preserve"> applicatie moet vooral op de klant gericht zijn.</w:t>
+        <w:t>12. De applicatie moet vooral op de klant gericht zijn.</w:t>
       </w:r>
     </w:p>
     <w:p>
@@ -1814,7 +1722,59 @@
       </w:r>
       <w:bookmarkEnd w:id="2"/>
     </w:p>
+    <w:p/>
     <w:p>
+      <w:r>
+        <w:t xml:space="preserve">Gebaseerd op het Programma van Eisen heb ik deze User Case samengesteld. </w:t>
+      </w:r>
+    </w:p>
+    <w:p>
+      <w:r>
+        <w:rPr>
+          <w:noProof/>
+        </w:rPr>
+        <w:drawing>
+          <wp:inline distT="0" distB="0" distL="0" distR="0" wp14:anchorId="0FF1F550" wp14:editId="3E88FD9A">
+            <wp:extent cx="5760720" cy="1592580"/>
+            <wp:effectExtent l="0" t="0" r="0" b="7620"/>
+            <wp:docPr id="1" name="Picture 1" descr="Diagram&#10;&#10;Description automatically generated"/>
+            <wp:cNvGraphicFramePr>
+              <a:graphicFrameLocks xmlns:a="http://schemas.openxmlformats.org/drawingml/2006/main" noChangeAspect="1"/>
+            </wp:cNvGraphicFramePr>
+            <a:graphic xmlns:a="http://schemas.openxmlformats.org/drawingml/2006/main">
+              <a:graphicData uri="http://schemas.openxmlformats.org/drawingml/2006/picture">
+                <pic:pic xmlns:pic="http://schemas.openxmlformats.org/drawingml/2006/picture">
+                  <pic:nvPicPr>
+                    <pic:cNvPr id="1" name="Picture 1" descr="Diagram&#10;&#10;Description automatically generated"/>
+                    <pic:cNvPicPr/>
+                  </pic:nvPicPr>
+                  <pic:blipFill>
+                    <a:blip r:embed="rId5">
+                      <a:extLst>
+                        <a:ext uri="{28A0092B-C50C-407E-A947-70E740481C1C}">
+                          <a14:useLocalDpi xmlns:a14="http://schemas.microsoft.com/office/drawing/2010/main" val="0"/>
+                        </a:ext>
+                      </a:extLst>
+                    </a:blip>
+                    <a:stretch>
+                      <a:fillRect/>
+                    </a:stretch>
+                  </pic:blipFill>
+                  <pic:spPr>
+                    <a:xfrm>
+                      <a:off x="0" y="0"/>
+                      <a:ext cx="5760720" cy="1592580"/>
+                    </a:xfrm>
+                    <a:prstGeom prst="rect">
+                      <a:avLst/>
+                    </a:prstGeom>
+                  </pic:spPr>
+                </pic:pic>
+              </a:graphicData>
+            </a:graphic>
+          </wp:inline>
+        </w:drawing>
+      </w:r>
       <w:r>
         <w:br w:type="page"/>
       </w:r>
@@ -1992,6 +1952,7 @@
     <w:lsdException w:name="HTML Sample" w:semiHidden="1" w:unhideWhenUsed="1"/>
     <w:lsdException w:name="HTML Typewriter" w:semiHidden="1" w:unhideWhenUsed="1"/>
     <w:lsdException w:name="HTML Variable" w:semiHidden="1" w:unhideWhenUsed="1"/>
+    <w:lsdException w:name="Normal Table" w:semiHidden="1" w:unhideWhenUsed="1"/>
     <w:lsdException w:name="annotation subject" w:semiHidden="1" w:unhideWhenUsed="1"/>
     <w:lsdException w:name="No List" w:semiHidden="1" w:unhideWhenUsed="1"/>
     <w:lsdException w:name="Outline List 1" w:semiHidden="1" w:unhideWhenUsed="1"/>
@@ -2038,8 +1999,10 @@
     <w:lsdException w:name="Table Subtle 2" w:semiHidden="1" w:unhideWhenUsed="1"/>
     <w:lsdException w:name="Table Web 1" w:semiHidden="1" w:unhideWhenUsed="1"/>
     <w:lsdException w:name="Table Web 2" w:semiHidden="1" w:unhideWhenUsed="1"/>
+    <w:lsdException w:name="Table Web 3" w:semiHidden="1" w:unhideWhenUsed="1"/>
     <w:lsdException w:name="Balloon Text" w:semiHidden="1" w:unhideWhenUsed="1"/>
     <w:lsdException w:name="Table Grid" w:uiPriority="39"/>
+    <w:lsdException w:name="Table Theme" w:semiHidden="1" w:unhideWhenUsed="1"/>
     <w:lsdException w:name="Placeholder Text" w:semiHidden="1"/>
     <w:lsdException w:name="No Spacing" w:uiPriority="1" w:qFormat="1"/>
     <w:lsdException w:name="Light Shading" w:uiPriority="60"/>

</xml_diff>

<commit_message>
TO en FO af. Begin met Programmeren in een Ander Git Project
</commit_message>
<xml_diff>
--- a/Opdracht - FlowerPower/Functioneel Ontwerp FlowerPower.docx
+++ b/Opdracht - FlowerPower/Functioneel Ontwerp FlowerPower.docx
@@ -2,6 +2,7 @@
 <file path=word/document.xml><?xml version="1.0" encoding="utf-8"?>
 <w:document xmlns:wpc="http://schemas.microsoft.com/office/word/2010/wordprocessingCanvas" xmlns:cx="http://schemas.microsoft.com/office/drawing/2014/chartex" xmlns:cx1="http://schemas.microsoft.com/office/drawing/2015/9/8/chartex" xmlns:cx2="http://schemas.microsoft.com/office/drawing/2015/10/21/chartex" xmlns:cx3="http://schemas.microsoft.com/office/drawing/2016/5/9/chartex" xmlns:cx4="http://schemas.microsoft.com/office/drawing/2016/5/10/chartex" xmlns:cx5="http://schemas.microsoft.com/office/drawing/2016/5/11/chartex" xmlns:cx6="http://schemas.microsoft.com/office/drawing/2016/5/12/chartex" xmlns:cx7="http://schemas.microsoft.com/office/drawing/2016/5/13/chartex" xmlns:cx8="http://schemas.microsoft.com/office/drawing/2016/5/14/chartex" xmlns:mc="http://schemas.openxmlformats.org/markup-compatibility/2006" xmlns:aink="http://schemas.microsoft.com/office/drawing/2016/ink" xmlns:am3d="http://schemas.microsoft.com/office/drawing/2017/model3d" xmlns:o="urn:schemas-microsoft-com:office:office" xmlns:oel="http://schemas.microsoft.com/office/2019/extlst" xmlns:r="http://schemas.openxmlformats.org/officeDocument/2006/relationships" xmlns:m="http://schemas.openxmlformats.org/officeDocument/2006/math" xmlns:v="urn:schemas-microsoft-com:vml" xmlns:wp14="http://schemas.microsoft.com/office/word/2010/wordprocessingDrawing" xmlns:wp="http://schemas.openxmlformats.org/drawingml/2006/wordprocessingDrawing" xmlns:w10="urn:schemas-microsoft-com:office:word" xmlns:w="http://schemas.openxmlformats.org/wordprocessingml/2006/main" xmlns:w14="http://schemas.microsoft.com/office/word/2010/wordml" xmlns:w15="http://schemas.microsoft.com/office/word/2012/wordml" xmlns:w16cex="http://schemas.microsoft.com/office/word/2018/wordml/cex" xmlns:w16cid="http://schemas.microsoft.com/office/word/2016/wordml/cid" xmlns:w16="http://schemas.microsoft.com/office/word/2018/wordml" xmlns:w16sdtdh="http://schemas.microsoft.com/office/word/2020/wordml/sdtdatahash" xmlns:w16se="http://schemas.microsoft.com/office/word/2015/wordml/symex" xmlns:wpg="http://schemas.microsoft.com/office/word/2010/wordprocessingGroup" xmlns:wpi="http://schemas.microsoft.com/office/word/2010/wordprocessingInk" xmlns:wne="http://schemas.microsoft.com/office/word/2006/wordml" xmlns:wps="http://schemas.microsoft.com/office/word/2010/wordprocessingShape" mc:Ignorable="w14 w15 w16se w16cid w16 w16cex w16sdtdh wp14">
   <w:body>
+    <w:bookmarkStart w:id="0" w:name="_Hlk106277806" w:displacedByCustomXml="next"/>
     <w:sdt>
       <w:sdtPr>
         <w:rPr>
@@ -808,7 +809,7 @@
               </mc:Choice>
               <mc:Fallback>
                 <w:pict>
-                  <v:group w14:anchorId="171F057F" id="Group 2" o:spid="_x0000_s1026" style="position:absolute;margin-left:0;margin-top:0;width:432.65pt;height:448.55pt;z-index:-251656192;mso-width-percent:706;mso-height-percent:566;mso-left-percent:220;mso-top-percent:300;mso-position-horizontal-relative:page;mso-position-vertical-relative:page;mso-width-percent:706;mso-height-percent:566;mso-left-percent:220;mso-top-percent:300" coordsize="43291,44910" o:gfxdata="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">
+                  <v:group w14:anchorId="15C23370" id="Group 2" o:spid="_x0000_s1026" style="position:absolute;margin-left:0;margin-top:0;width:432.65pt;height:448.55pt;z-index:-251656192;mso-width-percent:706;mso-height-percent:566;mso-left-percent:220;mso-top-percent:300;mso-position-horizontal-relative:page;mso-position-vertical-relative:page;mso-width-percent:706;mso-height-percent:566;mso-left-percent:220;mso-top-percent:300" coordsize="43291,44910" o:gfxdata="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">
                     <o:lock v:ext="edit" aspectratio="t"/>
                     <v:shape id="Freeform 64" o:spid="_x0000_s1027" style="position:absolute;left:15017;width:28274;height:28352;visibility:visible;mso-wrap-style:square;v-text-anchor:top" coordsize="1781,1786" o:gfxdata="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" path="m4,1786l,1782,1776,r5,5l4,1786xe" filled="f" stroked="f">
                       <v:path arrowok="t" o:connecttype="custom" o:connectlocs="6350,2835275;0,2828925;2819400,0;2827338,7938;6350,2835275" o:connectangles="0,0,0,0,0"/>
@@ -916,7 +917,15 @@
                                         <w:sz w:val="36"/>
                                         <w:szCs w:val="36"/>
                                       </w:rPr>
-                                      <w:t>Andy Lammerts</w:t>
+                                      <w:t xml:space="preserve">Andy </w:t>
+                                    </w:r>
+                                    <w:r>
+                                      <w:rPr>
+                                        <w:color w:val="549E39" w:themeColor="accent1"/>
+                                        <w:sz w:val="36"/>
+                                        <w:szCs w:val="36"/>
+                                      </w:rPr>
+                                      <w:t>Lammerts</w:t>
                                     </w:r>
                                   </w:sdtContent>
                                 </w:sdt>
@@ -1125,7 +1134,7 @@
           <w:r>
             <w:fldChar w:fldCharType="separate"/>
           </w:r>
-          <w:hyperlink w:anchor="_Toc106098707" w:history="1">
+          <w:hyperlink w:anchor="_Toc106103812" w:history="1">
             <w:r>
               <w:rPr>
                 <w:rStyle w:val="Hyperlink"/>
@@ -1152,7 +1161,7 @@
                 <w:noProof/>
                 <w:webHidden/>
               </w:rPr>
-              <w:instrText xml:space="preserve"> PAGEREF _Toc106098707 \h </w:instrText>
+              <w:instrText xml:space="preserve"> PAGEREF _Toc106103812 \h </w:instrText>
             </w:r>
             <w:r>
               <w:rPr>
@@ -1172,7 +1181,7 @@
                 <w:noProof/>
                 <w:webHidden/>
               </w:rPr>
-              <w:t>1</w:t>
+              <w:t>2</w:t>
             </w:r>
             <w:r>
               <w:rPr>
@@ -1196,7 +1205,7 @@
               <w:lang w:eastAsia="nl-NL"/>
             </w:rPr>
           </w:pPr>
-          <w:hyperlink w:anchor="_Toc106098708" w:history="1">
+          <w:hyperlink w:anchor="_Toc106103813" w:history="1">
             <w:r>
               <w:rPr>
                 <w:rStyle w:val="Hyperlink"/>
@@ -1223,7 +1232,7 @@
                 <w:noProof/>
                 <w:webHidden/>
               </w:rPr>
-              <w:instrText xml:space="preserve"> PAGEREF _Toc106098708 \h </w:instrText>
+              <w:instrText xml:space="preserve"> PAGEREF _Toc106103813 \h </w:instrText>
             </w:r>
             <w:r>
               <w:rPr>
@@ -1243,7 +1252,7 @@
                 <w:noProof/>
                 <w:webHidden/>
               </w:rPr>
-              <w:t>2</w:t>
+              <w:t>3</w:t>
             </w:r>
             <w:r>
               <w:rPr>
@@ -1267,7 +1276,7 @@
               <w:lang w:eastAsia="nl-NL"/>
             </w:rPr>
           </w:pPr>
-          <w:hyperlink w:anchor="_Toc106098709" w:history="1">
+          <w:hyperlink w:anchor="_Toc106103814" w:history="1">
             <w:r>
               <w:rPr>
                 <w:rStyle w:val="Hyperlink"/>
@@ -1294,7 +1303,7 @@
                 <w:noProof/>
                 <w:webHidden/>
               </w:rPr>
-              <w:instrText xml:space="preserve"> PAGEREF _Toc106098709 \h </w:instrText>
+              <w:instrText xml:space="preserve"> PAGEREF _Toc106103814 \h </w:instrText>
             </w:r>
             <w:r>
               <w:rPr>
@@ -1314,7 +1323,7 @@
                 <w:noProof/>
                 <w:webHidden/>
               </w:rPr>
-              <w:t>3</w:t>
+              <w:t>4</w:t>
             </w:r>
             <w:r>
               <w:rPr>
@@ -1339,7 +1348,7 @@
               <w:lang w:eastAsia="nl-NL"/>
             </w:rPr>
           </w:pPr>
-          <w:hyperlink w:anchor="_Toc106098710" w:history="1">
+          <w:hyperlink w:anchor="_Toc106103815" w:history="1">
             <w:r>
               <w:rPr>
                 <w:rStyle w:val="Hyperlink"/>
@@ -1382,7 +1391,7 @@
                 <w:noProof/>
                 <w:webHidden/>
               </w:rPr>
-              <w:instrText xml:space="preserve"> PAGEREF _Toc106098710 \h </w:instrText>
+              <w:instrText xml:space="preserve"> PAGEREF _Toc106103815 \h </w:instrText>
             </w:r>
             <w:r>
               <w:rPr>
@@ -1402,7 +1411,7 @@
                 <w:noProof/>
                 <w:webHidden/>
               </w:rPr>
-              <w:t>3</w:t>
+              <w:t>4</w:t>
             </w:r>
             <w:r>
               <w:rPr>
@@ -1426,7 +1435,7 @@
               <w:lang w:eastAsia="nl-NL"/>
             </w:rPr>
           </w:pPr>
-          <w:hyperlink w:anchor="_Toc106098711" w:history="1">
+          <w:hyperlink w:anchor="_Toc106103816" w:history="1">
             <w:r>
               <w:rPr>
                 <w:rStyle w:val="Hyperlink"/>
@@ -1453,7 +1462,7 @@
                 <w:noProof/>
                 <w:webHidden/>
               </w:rPr>
-              <w:instrText xml:space="preserve"> PAGEREF _Toc106098711 \h </w:instrText>
+              <w:instrText xml:space="preserve"> PAGEREF _Toc106103816 \h </w:instrText>
             </w:r>
             <w:r>
               <w:rPr>
@@ -1473,7 +1482,7 @@
                 <w:noProof/>
                 <w:webHidden/>
               </w:rPr>
-              <w:t>3</w:t>
+              <w:t>4</w:t>
             </w:r>
             <w:r>
               <w:rPr>
@@ -1497,7 +1506,7 @@
               <w:lang w:eastAsia="nl-NL"/>
             </w:rPr>
           </w:pPr>
-          <w:hyperlink w:anchor="_Toc106098712" w:history="1">
+          <w:hyperlink w:anchor="_Toc106103817" w:history="1">
             <w:r>
               <w:rPr>
                 <w:rStyle w:val="Hyperlink"/>
@@ -1524,7 +1533,7 @@
                 <w:noProof/>
                 <w:webHidden/>
               </w:rPr>
-              <w:instrText xml:space="preserve"> PAGEREF _Toc106098712 \h </w:instrText>
+              <w:instrText xml:space="preserve"> PAGEREF _Toc106103817 \h </w:instrText>
             </w:r>
             <w:r>
               <w:rPr>
@@ -1544,7 +1553,7 @@
                 <w:noProof/>
                 <w:webHidden/>
               </w:rPr>
-              <w:t>3</w:t>
+              <w:t>4</w:t>
             </w:r>
             <w:r>
               <w:rPr>
@@ -1568,7 +1577,7 @@
               <w:lang w:eastAsia="nl-NL"/>
             </w:rPr>
           </w:pPr>
-          <w:hyperlink w:anchor="_Toc106098713" w:history="1">
+          <w:hyperlink w:anchor="_Toc106103818" w:history="1">
             <w:r>
               <w:rPr>
                 <w:rStyle w:val="Hyperlink"/>
@@ -1595,7 +1604,7 @@
                 <w:noProof/>
                 <w:webHidden/>
               </w:rPr>
-              <w:instrText xml:space="preserve"> PAGEREF _Toc106098713 \h </w:instrText>
+              <w:instrText xml:space="preserve"> PAGEREF _Toc106103818 \h </w:instrText>
             </w:r>
             <w:r>
               <w:rPr>
@@ -1615,7 +1624,7 @@
                 <w:noProof/>
                 <w:webHidden/>
               </w:rPr>
-              <w:t>4</w:t>
+              <w:t>5</w:t>
             </w:r>
             <w:r>
               <w:rPr>
@@ -1639,7 +1648,7 @@
               <w:lang w:eastAsia="nl-NL"/>
             </w:rPr>
           </w:pPr>
-          <w:hyperlink w:anchor="_Toc106098714" w:history="1">
+          <w:hyperlink w:anchor="_Toc106103819" w:history="1">
             <w:r>
               <w:rPr>
                 <w:rStyle w:val="Hyperlink"/>
@@ -1666,7 +1675,7 @@
                 <w:noProof/>
                 <w:webHidden/>
               </w:rPr>
-              <w:instrText xml:space="preserve"> PAGEREF _Toc106098714 \h </w:instrText>
+              <w:instrText xml:space="preserve"> PAGEREF _Toc106103819 \h </w:instrText>
             </w:r>
             <w:r>
               <w:rPr>
@@ -1686,7 +1695,7 @@
                 <w:noProof/>
                 <w:webHidden/>
               </w:rPr>
-              <w:t>4</w:t>
+              <w:t>5</w:t>
             </w:r>
             <w:r>
               <w:rPr>
@@ -1710,7 +1719,7 @@
               <w:lang w:eastAsia="nl-NL"/>
             </w:rPr>
           </w:pPr>
-          <w:hyperlink w:anchor="_Toc106098715" w:history="1">
+          <w:hyperlink w:anchor="_Toc106103820" w:history="1">
             <w:r>
               <w:rPr>
                 <w:rStyle w:val="Hyperlink"/>
@@ -1737,7 +1746,7 @@
                 <w:noProof/>
                 <w:webHidden/>
               </w:rPr>
-              <w:instrText xml:space="preserve"> PAGEREF _Toc106098715 \h </w:instrText>
+              <w:instrText xml:space="preserve"> PAGEREF _Toc106103820 \h </w:instrText>
             </w:r>
             <w:r>
               <w:rPr>
@@ -1757,7 +1766,7 @@
                 <w:noProof/>
                 <w:webHidden/>
               </w:rPr>
-              <w:t>5</w:t>
+              <w:t>6</w:t>
             </w:r>
             <w:r>
               <w:rPr>
@@ -1817,11 +1826,11 @@
       <w:pPr>
         <w:pStyle w:val="Heading1"/>
       </w:pPr>
-      <w:bookmarkStart w:id="0" w:name="_Toc106098707"/>
+      <w:bookmarkStart w:id="1" w:name="_Toc106103812"/>
       <w:r>
         <w:t>Inleiding</w:t>
       </w:r>
-      <w:bookmarkEnd w:id="0"/>
+      <w:bookmarkEnd w:id="1"/>
     </w:p>
     <w:p>
       <w:r>
@@ -1853,12 +1862,12 @@
       <w:pPr>
         <w:pStyle w:val="Heading1"/>
       </w:pPr>
-      <w:bookmarkStart w:id="1" w:name="_Toc106098708"/>
+      <w:bookmarkStart w:id="2" w:name="_Toc106103813"/>
       <w:r>
         <w:lastRenderedPageBreak/>
         <w:t>Programma van Eisen</w:t>
       </w:r>
-      <w:bookmarkEnd w:id="1"/>
+      <w:bookmarkEnd w:id="2"/>
     </w:p>
     <w:p>
       <w:pPr>
@@ -1981,11 +1990,11 @@
       <w:pPr>
         <w:pStyle w:val="Heading1"/>
       </w:pPr>
-      <w:bookmarkStart w:id="2" w:name="_Toc106098709"/>
+      <w:bookmarkStart w:id="3" w:name="_Toc106103814"/>
       <w:r>
         <w:t>User Case</w:t>
       </w:r>
-      <w:bookmarkEnd w:id="2"/>
+      <w:bookmarkEnd w:id="3"/>
     </w:p>
     <w:p/>
     <w:p>
@@ -2005,11 +2014,11 @@
           <w:numId w:val="2"/>
         </w:numPr>
       </w:pPr>
-      <w:bookmarkStart w:id="3" w:name="_Toc106098710"/>
+      <w:bookmarkStart w:id="4" w:name="_Toc106103815"/>
       <w:r>
         <w:t>Inlog proces</w:t>
       </w:r>
-      <w:bookmarkEnd w:id="3"/>
+      <w:bookmarkEnd w:id="4"/>
     </w:p>
     <w:p>
       <w:r>
@@ -2042,7 +2051,7 @@
                     </pic:cNvPicPr>
                   </pic:nvPicPr>
                   <pic:blipFill>
-                    <a:blip r:embed="rId6">
+                    <a:blip r:embed="rId8">
                       <a:extLst>
                         <a:ext uri="{28A0092B-C50C-407E-A947-70E740481C1C}">
                           <a14:useLocalDpi xmlns:a14="http://schemas.microsoft.com/office/drawing/2010/main" val="0"/>
@@ -2097,7 +2106,7 @@
         <w:ind w:left="2520"/>
         <w:jc w:val="left"/>
       </w:pPr>
-      <w:bookmarkStart w:id="4" w:name="_Toc106098711"/>
+      <w:bookmarkStart w:id="5" w:name="_Toc106103816"/>
       <w:r>
         <w:rPr>
           <w:noProof/>
@@ -2128,7 +2137,7 @@
                     </pic:cNvPicPr>
                   </pic:nvPicPr>
                   <pic:blipFill>
-                    <a:blip r:embed="rId7" cstate="print">
+                    <a:blip r:embed="rId9" cstate="print">
                       <a:extLst>
                         <a:ext uri="{28A0092B-C50C-407E-A947-70E740481C1C}">
                           <a14:useLocalDpi xmlns:a14="http://schemas.microsoft.com/office/drawing/2010/main" val="0"/>
@@ -2168,7 +2177,7 @@
       <w:r>
         <w:t>2.Bestelling plaats proces</w:t>
       </w:r>
-      <w:bookmarkEnd w:id="4"/>
+      <w:bookmarkEnd w:id="5"/>
     </w:p>
     <w:p>
       <w:pPr>
@@ -2218,7 +2227,7 @@
         <w:ind w:left="2520"/>
         <w:jc w:val="left"/>
       </w:pPr>
-      <w:bookmarkStart w:id="5" w:name="_Toc106098712"/>
+      <w:bookmarkStart w:id="6" w:name="_Toc106103817"/>
       <w:r>
         <w:rPr>
           <w:noProof/>
@@ -2247,7 +2256,7 @@
                     <pic:cNvPicPr/>
                   </pic:nvPicPr>
                   <pic:blipFill>
-                    <a:blip r:embed="rId8">
+                    <a:blip r:embed="rId10">
                       <a:extLst>
                         <a:ext uri="{28A0092B-C50C-407E-A947-70E740481C1C}">
                           <a14:useLocalDpi xmlns:a14="http://schemas.microsoft.com/office/drawing/2010/main" val="0"/>
@@ -2282,7 +2291,7 @@
       <w:r>
         <w:t>3.Medewerkeroverzicht proces</w:t>
       </w:r>
-      <w:bookmarkEnd w:id="5"/>
+      <w:bookmarkEnd w:id="6"/>
       <w:r>
         <w:t xml:space="preserve"> </w:t>
       </w:r>
@@ -2297,21 +2306,21 @@
         <w:ind w:left="2832" w:firstLine="708"/>
         <w:jc w:val="left"/>
       </w:pPr>
-      <w:bookmarkStart w:id="6" w:name="_Toc106098713"/>
+      <w:bookmarkStart w:id="7" w:name="_Toc106103818"/>
       <w:r>
         <w:t>Ontwerpen</w:t>
       </w:r>
-      <w:bookmarkEnd w:id="6"/>
+      <w:bookmarkEnd w:id="7"/>
     </w:p>
     <w:p>
       <w:pPr>
         <w:pStyle w:val="Heading2"/>
       </w:pPr>
-      <w:bookmarkStart w:id="7" w:name="_Toc106098714"/>
+      <w:bookmarkStart w:id="8" w:name="_Toc106103819"/>
       <w:r>
         <w:t>Pagina Ontwerp</w:t>
       </w:r>
-      <w:bookmarkEnd w:id="7"/>
+      <w:bookmarkEnd w:id="8"/>
       <w:r>
         <w:br/>
       </w:r>
@@ -2347,7 +2356,7 @@
                     </pic:cNvPicPr>
                   </pic:nvPicPr>
                   <pic:blipFill>
-                    <a:blip r:embed="rId9">
+                    <a:blip r:embed="rId11">
                       <a:extLst>
                         <a:ext uri="{28A0092B-C50C-407E-A947-70E740481C1C}">
                           <a14:useLocalDpi xmlns:a14="http://schemas.microsoft.com/office/drawing/2010/main" val="0"/>
@@ -2414,7 +2423,7 @@
                     <pic:cNvPicPr/>
                   </pic:nvPicPr>
                   <pic:blipFill>
-                    <a:blip r:embed="rId10">
+                    <a:blip r:embed="rId12">
                       <a:extLst>
                         <a:ext uri="{28A0092B-C50C-407E-A947-70E740481C1C}">
                           <a14:useLocalDpi xmlns:a14="http://schemas.microsoft.com/office/drawing/2010/main" val="0"/>
@@ -2485,7 +2494,7 @@
                     <pic:cNvPicPr/>
                   </pic:nvPicPr>
                   <pic:blipFill>
-                    <a:blip r:embed="rId11">
+                    <a:blip r:embed="rId13">
                       <a:extLst>
                         <a:ext uri="{28A0092B-C50C-407E-A947-70E740481C1C}">
                           <a14:useLocalDpi xmlns:a14="http://schemas.microsoft.com/office/drawing/2010/main" val="0"/>
@@ -2547,7 +2556,7 @@
                     </pic:cNvPicPr>
                   </pic:nvPicPr>
                   <pic:blipFill>
-                    <a:blip r:embed="rId12">
+                    <a:blip r:embed="rId14">
                       <a:extLst>
                         <a:ext uri="{28A0092B-C50C-407E-A947-70E740481C1C}">
                           <a14:useLocalDpi xmlns:a14="http://schemas.microsoft.com/office/drawing/2010/main" val="0"/>
@@ -2592,12 +2601,12 @@
       <w:pPr>
         <w:pStyle w:val="Heading2"/>
       </w:pPr>
-      <w:bookmarkStart w:id="8" w:name="_Toc106098715"/>
+      <w:bookmarkStart w:id="9" w:name="_Toc106103820"/>
       <w:r>
         <w:lastRenderedPageBreak/>
         <w:t>Grafisch Ontwerp</w:t>
       </w:r>
-      <w:bookmarkEnd w:id="8"/>
+      <w:bookmarkEnd w:id="9"/>
     </w:p>
     <w:p/>
     <w:p>
@@ -2610,8 +2619,10 @@
       <w:r>
         <w:br/>
       </w:r>
+      <w:bookmarkEnd w:id="0"/>
     </w:p>
     <w:sectPr>
+      <w:footerReference w:type="default" r:id="rId15"/>
       <w:pgSz w:w="11906" w:h="16838"/>
       <w:pgMar w:top="1417" w:right="1417" w:bottom="1417" w:left="1417" w:header="708" w:footer="708" w:gutter="0"/>
       <w:pgNumType w:start="0"/>
@@ -2621,6 +2632,211 @@
     </w:sectPr>
   </w:body>
 </w:document>
+</file>
+
+<file path=word/endnotes.xml><?xml version="1.0" encoding="utf-8"?>
+<w:endnotes xmlns:wpc="http://schemas.microsoft.com/office/word/2010/wordprocessingCanvas" xmlns:cx="http://schemas.microsoft.com/office/drawing/2014/chartex" xmlns:cx1="http://schemas.microsoft.com/office/drawing/2015/9/8/chartex" xmlns:cx2="http://schemas.microsoft.com/office/drawing/2015/10/21/chartex" xmlns:cx3="http://schemas.microsoft.com/office/drawing/2016/5/9/chartex" xmlns:cx4="http://schemas.microsoft.com/office/drawing/2016/5/10/chartex" xmlns:cx5="http://schemas.microsoft.com/office/drawing/2016/5/11/chartex" xmlns:cx6="http://schemas.microsoft.com/office/drawing/2016/5/12/chartex" xmlns:cx7="http://schemas.microsoft.com/office/drawing/2016/5/13/chartex" xmlns:cx8="http://schemas.microsoft.com/office/drawing/2016/5/14/chartex" xmlns:mc="http://schemas.openxmlformats.org/markup-compatibility/2006" xmlns:aink="http://schemas.microsoft.com/office/drawing/2016/ink" xmlns:am3d="http://schemas.microsoft.com/office/drawing/2017/model3d" xmlns:o="urn:schemas-microsoft-com:office:office" xmlns:oel="http://schemas.microsoft.com/office/2019/extlst" xmlns:r="http://schemas.openxmlformats.org/officeDocument/2006/relationships" xmlns:m="http://schemas.openxmlformats.org/officeDocument/2006/math" xmlns:v="urn:schemas-microsoft-com:vml" xmlns:wp14="http://schemas.microsoft.com/office/word/2010/wordprocessingDrawing" xmlns:wp="http://schemas.openxmlformats.org/drawingml/2006/wordprocessingDrawing" xmlns:w10="urn:schemas-microsoft-com:office:word" xmlns:w="http://schemas.openxmlformats.org/wordprocessingml/2006/main" xmlns:w14="http://schemas.microsoft.com/office/word/2010/wordml" xmlns:w15="http://schemas.microsoft.com/office/word/2012/wordml" xmlns:w16cex="http://schemas.microsoft.com/office/word/2018/wordml/cex" xmlns:w16cid="http://schemas.microsoft.com/office/word/2016/wordml/cid" xmlns:w16="http://schemas.microsoft.com/office/word/2018/wordml" xmlns:w16sdtdh="http://schemas.microsoft.com/office/word/2020/wordml/sdtdatahash" xmlns:w16se="http://schemas.microsoft.com/office/word/2015/wordml/symex" xmlns:wpg="http://schemas.microsoft.com/office/word/2010/wordprocessingGroup" xmlns:wpi="http://schemas.microsoft.com/office/word/2010/wordprocessingInk" xmlns:wne="http://schemas.microsoft.com/office/word/2006/wordml" xmlns:wps="http://schemas.microsoft.com/office/word/2010/wordprocessingShape" mc:Ignorable="w14 w15 w16se w16cid w16 w16cex w16sdtdh wp14">
+  <w:endnote w:type="separator" w:id="-1">
+    <w:p>
+      <w:pPr>
+        <w:spacing w:after="0" w:line="240" w:lineRule="auto"/>
+      </w:pPr>
+      <w:r>
+        <w:separator/>
+      </w:r>
+    </w:p>
+  </w:endnote>
+  <w:endnote w:type="continuationSeparator" w:id="0">
+    <w:p>
+      <w:pPr>
+        <w:spacing w:after="0" w:line="240" w:lineRule="auto"/>
+      </w:pPr>
+      <w:r>
+        <w:continuationSeparator/>
+      </w:r>
+    </w:p>
+  </w:endnote>
+</w:endnotes>
+</file>
+
+<file path=word/footer1.xml><?xml version="1.0" encoding="utf-8"?>
+<w:ftr xmlns:wpc="http://schemas.microsoft.com/office/word/2010/wordprocessingCanvas" xmlns:cx="http://schemas.microsoft.com/office/drawing/2014/chartex" xmlns:cx1="http://schemas.microsoft.com/office/drawing/2015/9/8/chartex" xmlns:cx2="http://schemas.microsoft.com/office/drawing/2015/10/21/chartex" xmlns:cx3="http://schemas.microsoft.com/office/drawing/2016/5/9/chartex" xmlns:cx4="http://schemas.microsoft.com/office/drawing/2016/5/10/chartex" xmlns:cx5="http://schemas.microsoft.com/office/drawing/2016/5/11/chartex" xmlns:cx6="http://schemas.microsoft.com/office/drawing/2016/5/12/chartex" xmlns:cx7="http://schemas.microsoft.com/office/drawing/2016/5/13/chartex" xmlns:cx8="http://schemas.microsoft.com/office/drawing/2016/5/14/chartex" xmlns:mc="http://schemas.openxmlformats.org/markup-compatibility/2006" xmlns:aink="http://schemas.microsoft.com/office/drawing/2016/ink" xmlns:am3d="http://schemas.microsoft.com/office/drawing/2017/model3d" xmlns:o="urn:schemas-microsoft-com:office:office" xmlns:oel="http://schemas.microsoft.com/office/2019/extlst" xmlns:r="http://schemas.openxmlformats.org/officeDocument/2006/relationships" xmlns:m="http://schemas.openxmlformats.org/officeDocument/2006/math" xmlns:v="urn:schemas-microsoft-com:vml" xmlns:wp14="http://schemas.microsoft.com/office/word/2010/wordprocessingDrawing" xmlns:wp="http://schemas.openxmlformats.org/drawingml/2006/wordprocessingDrawing" xmlns:w10="urn:schemas-microsoft-com:office:word" xmlns:w="http://schemas.openxmlformats.org/wordprocessingml/2006/main" xmlns:w14="http://schemas.microsoft.com/office/word/2010/wordml" xmlns:w15="http://schemas.microsoft.com/office/word/2012/wordml" xmlns:w16cex="http://schemas.microsoft.com/office/word/2018/wordml/cex" xmlns:w16cid="http://schemas.microsoft.com/office/word/2016/wordml/cid" xmlns:w16="http://schemas.microsoft.com/office/word/2018/wordml" xmlns:w16sdtdh="http://schemas.microsoft.com/office/word/2020/wordml/sdtdatahash" xmlns:w16se="http://schemas.microsoft.com/office/word/2015/wordml/symex" xmlns:wpg="http://schemas.microsoft.com/office/word/2010/wordprocessingGroup" xmlns:wpi="http://schemas.microsoft.com/office/word/2010/wordprocessingInk" xmlns:wne="http://schemas.microsoft.com/office/word/2006/wordml" xmlns:wps="http://schemas.microsoft.com/office/word/2010/wordprocessingShape" mc:Ignorable="w14 w15 w16se w16cid w16 w16cex w16sdtdh wp14">
+  <w:p>
+    <w:pPr>
+      <w:pStyle w:val="Footer"/>
+    </w:pPr>
+    <w:r>
+      <w:rPr>
+        <w:noProof/>
+        <w:color w:val="549E39" w:themeColor="accent1"/>
+      </w:rPr>
+      <mc:AlternateContent>
+        <mc:Choice Requires="wps">
+          <w:drawing>
+            <wp:anchor distT="0" distB="0" distL="114300" distR="114300" simplePos="0" relativeHeight="251659264" behindDoc="0" locked="0" layoutInCell="1" allowOverlap="1" wp14:anchorId="308AC94D" wp14:editId="57594DE9">
+              <wp:simplePos x="0" y="0"/>
+              <wp:positionH relativeFrom="page">
+                <wp:align>center</wp:align>
+              </wp:positionH>
+              <wp:positionV relativeFrom="page">
+                <wp:align>center</wp:align>
+              </wp:positionV>
+              <wp:extent cx="7364730" cy="9528810"/>
+              <wp:effectExtent l="0" t="0" r="26670" b="26670"/>
+              <wp:wrapNone/>
+              <wp:docPr id="452" name="Rectangle 452"/>
+              <wp:cNvGraphicFramePr/>
+              <a:graphic xmlns:a="http://schemas.openxmlformats.org/drawingml/2006/main">
+                <a:graphicData uri="http://schemas.microsoft.com/office/word/2010/wordprocessingShape">
+                  <wps:wsp>
+                    <wps:cNvSpPr/>
+                    <wps:spPr>
+                      <a:xfrm>
+                        <a:off x="0" y="0"/>
+                        <a:ext cx="7364730" cy="9528810"/>
+                      </a:xfrm>
+                      <a:prstGeom prst="rect">
+                        <a:avLst/>
+                      </a:prstGeom>
+                      <a:noFill/>
+                      <a:ln w="15875">
+                        <a:solidFill>
+                          <a:schemeClr val="bg2">
+                            <a:lumMod val="50000"/>
+                          </a:schemeClr>
+                        </a:solidFill>
+                      </a:ln>
+                    </wps:spPr>
+                    <wps:style>
+                      <a:lnRef idx="2">
+                        <a:schemeClr val="accent1">
+                          <a:shade val="50000"/>
+                        </a:schemeClr>
+                      </a:lnRef>
+                      <a:fillRef idx="1">
+                        <a:schemeClr val="accent1"/>
+                      </a:fillRef>
+                      <a:effectRef idx="0">
+                        <a:schemeClr val="accent1"/>
+                      </a:effectRef>
+                      <a:fontRef idx="minor">
+                        <a:schemeClr val="lt1"/>
+                      </a:fontRef>
+                    </wps:style>
+                    <wps:bodyPr rot="0" spcFirstLastPara="0" vertOverflow="overflow" horzOverflow="overflow" vert="horz" wrap="square" lIns="91440" tIns="45720" rIns="91440" bIns="45720" numCol="1" spcCol="0" rtlCol="0" fromWordArt="0" anchor="ctr" anchorCtr="0" forceAA="0" compatLnSpc="1">
+                      <a:prstTxWarp prst="textNoShape">
+                        <a:avLst/>
+                      </a:prstTxWarp>
+                      <a:noAutofit/>
+                    </wps:bodyPr>
+                  </wps:wsp>
+                </a:graphicData>
+              </a:graphic>
+              <wp14:sizeRelH relativeFrom="page">
+                <wp14:pctWidth>95000</wp14:pctWidth>
+              </wp14:sizeRelH>
+              <wp14:sizeRelV relativeFrom="page">
+                <wp14:pctHeight>95000</wp14:pctHeight>
+              </wp14:sizeRelV>
+            </wp:anchor>
+          </w:drawing>
+        </mc:Choice>
+        <mc:Fallback>
+          <w:pict>
+            <v:rect w14:anchorId="7F359A2E" id="Rectangle 452" o:spid="_x0000_s1026" style="position:absolute;margin-left:0;margin-top:0;width:579.9pt;height:750.3pt;z-index:251659264;visibility:visible;mso-wrap-style:square;mso-width-percent:950;mso-height-percent:950;mso-wrap-distance-left:9pt;mso-wrap-distance-top:0;mso-wrap-distance-right:9pt;mso-wrap-distance-bottom:0;mso-position-horizontal:center;mso-position-horizontal-relative:page;mso-position-vertical:center;mso-position-vertical-relative:page;mso-width-percent:950;mso-height-percent:950;mso-width-relative:page;mso-height-relative:page;v-text-anchor:middle" o:gfxdata="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" filled="f" strokecolor="#867852 [1614]" strokeweight="1.25pt">
+              <v:stroke endcap="round"/>
+              <w10:wrap anchorx="page" anchory="page"/>
+            </v:rect>
+          </w:pict>
+        </mc:Fallback>
+      </mc:AlternateContent>
+    </w:r>
+    <w:r>
+      <w:rPr>
+        <w:color w:val="549E39" w:themeColor="accent1"/>
+      </w:rPr>
+      <w:t xml:space="preserve"> </w:t>
+    </w:r>
+    <w:r>
+      <w:rPr>
+        <w:rFonts w:asciiTheme="majorHAnsi" w:eastAsiaTheme="majorEastAsia" w:hAnsiTheme="majorHAnsi" w:cstheme="majorBidi"/>
+        <w:color w:val="549E39" w:themeColor="accent1"/>
+        <w:sz w:val="20"/>
+        <w:szCs w:val="20"/>
+      </w:rPr>
+      <w:t xml:space="preserve">pg. </w:t>
+    </w:r>
+    <w:r>
+      <w:rPr>
+        <w:color w:val="549E39" w:themeColor="accent1"/>
+        <w:sz w:val="20"/>
+        <w:szCs w:val="20"/>
+      </w:rPr>
+      <w:fldChar w:fldCharType="begin"/>
+    </w:r>
+    <w:r>
+      <w:rPr>
+        <w:color w:val="549E39" w:themeColor="accent1"/>
+        <w:sz w:val="20"/>
+        <w:szCs w:val="20"/>
+      </w:rPr>
+      <w:instrText xml:space="preserve"> PAGE    \* MERGEFORMAT </w:instrText>
+    </w:r>
+    <w:r>
+      <w:rPr>
+        <w:color w:val="549E39" w:themeColor="accent1"/>
+        <w:sz w:val="20"/>
+        <w:szCs w:val="20"/>
+      </w:rPr>
+      <w:fldChar w:fldCharType="separate"/>
+    </w:r>
+    <w:r>
+      <w:rPr>
+        <w:rFonts w:asciiTheme="majorHAnsi" w:eastAsiaTheme="majorEastAsia" w:hAnsiTheme="majorHAnsi" w:cstheme="majorBidi"/>
+        <w:noProof/>
+        <w:color w:val="549E39" w:themeColor="accent1"/>
+        <w:sz w:val="20"/>
+        <w:szCs w:val="20"/>
+      </w:rPr>
+      <w:t>2</w:t>
+    </w:r>
+    <w:r>
+      <w:rPr>
+        <w:rFonts w:asciiTheme="majorHAnsi" w:eastAsiaTheme="majorEastAsia" w:hAnsiTheme="majorHAnsi" w:cstheme="majorBidi"/>
+        <w:noProof/>
+        <w:color w:val="549E39" w:themeColor="accent1"/>
+        <w:sz w:val="20"/>
+        <w:szCs w:val="20"/>
+      </w:rPr>
+      <w:fldChar w:fldCharType="end"/>
+    </w:r>
+  </w:p>
+</w:ftr>
+</file>
+
+<file path=word/footnotes.xml><?xml version="1.0" encoding="utf-8"?>
+<w:footnotes xmlns:wpc="http://schemas.microsoft.com/office/word/2010/wordprocessingCanvas" xmlns:cx="http://schemas.microsoft.com/office/drawing/2014/chartex" xmlns:cx1="http://schemas.microsoft.com/office/drawing/2015/9/8/chartex" xmlns:cx2="http://schemas.microsoft.com/office/drawing/2015/10/21/chartex" xmlns:cx3="http://schemas.microsoft.com/office/drawing/2016/5/9/chartex" xmlns:cx4="http://schemas.microsoft.com/office/drawing/2016/5/10/chartex" xmlns:cx5="http://schemas.microsoft.com/office/drawing/2016/5/11/chartex" xmlns:cx6="http://schemas.microsoft.com/office/drawing/2016/5/12/chartex" xmlns:cx7="http://schemas.microsoft.com/office/drawing/2016/5/13/chartex" xmlns:cx8="http://schemas.microsoft.com/office/drawing/2016/5/14/chartex" xmlns:mc="http://schemas.openxmlformats.org/markup-compatibility/2006" xmlns:aink="http://schemas.microsoft.com/office/drawing/2016/ink" xmlns:am3d="http://schemas.microsoft.com/office/drawing/2017/model3d" xmlns:o="urn:schemas-microsoft-com:office:office" xmlns:oel="http://schemas.microsoft.com/office/2019/extlst" xmlns:r="http://schemas.openxmlformats.org/officeDocument/2006/relationships" xmlns:m="http://schemas.openxmlformats.org/officeDocument/2006/math" xmlns:v="urn:schemas-microsoft-com:vml" xmlns:wp14="http://schemas.microsoft.com/office/word/2010/wordprocessingDrawing" xmlns:wp="http://schemas.openxmlformats.org/drawingml/2006/wordprocessingDrawing" xmlns:w10="urn:schemas-microsoft-com:office:word" xmlns:w="http://schemas.openxmlformats.org/wordprocessingml/2006/main" xmlns:w14="http://schemas.microsoft.com/office/word/2010/wordml" xmlns:w15="http://schemas.microsoft.com/office/word/2012/wordml" xmlns:w16cex="http://schemas.microsoft.com/office/word/2018/wordml/cex" xmlns:w16cid="http://schemas.microsoft.com/office/word/2016/wordml/cid" xmlns:w16="http://schemas.microsoft.com/office/word/2018/wordml" xmlns:w16sdtdh="http://schemas.microsoft.com/office/word/2020/wordml/sdtdatahash" xmlns:w16se="http://schemas.microsoft.com/office/word/2015/wordml/symex" xmlns:wpg="http://schemas.microsoft.com/office/word/2010/wordprocessingGroup" xmlns:wpi="http://schemas.microsoft.com/office/word/2010/wordprocessingInk" xmlns:wne="http://schemas.microsoft.com/office/word/2006/wordml" xmlns:wps="http://schemas.microsoft.com/office/word/2010/wordprocessingShape" mc:Ignorable="w14 w15 w16se w16cid w16 w16cex w16sdtdh wp14">
+  <w:footnote w:type="separator" w:id="-1">
+    <w:p>
+      <w:pPr>
+        <w:spacing w:after="0" w:line="240" w:lineRule="auto"/>
+      </w:pPr>
+      <w:r>
+        <w:separator/>
+      </w:r>
+    </w:p>
+  </w:footnote>
+  <w:footnote w:type="continuationSeparator" w:id="0">
+    <w:p>
+      <w:pPr>
+        <w:spacing w:after="0" w:line="240" w:lineRule="auto"/>
+      </w:pPr>
+      <w:r>
+        <w:continuationSeparator/>
+      </w:r>
+    </w:p>
+  </w:footnote>
+</w:footnotes>
 </file>
 
 <file path=word/numbering.xml><?xml version="1.0" encoding="utf-8"?>
@@ -3888,6 +4104,50 @@
       <w:ind w:left="210"/>
     </w:pPr>
   </w:style>
+  <w:style w:type="paragraph" w:styleId="Header">
+    <w:name w:val="header"/>
+    <w:basedOn w:val="Normal"/>
+    <w:link w:val="HeaderChar"/>
+    <w:uiPriority w:val="99"/>
+    <w:unhideWhenUsed/>
+    <w:rsid w:val="001076E2"/>
+    <w:pPr>
+      <w:tabs>
+        <w:tab w:val="center" w:pos="4536"/>
+        <w:tab w:val="right" w:pos="9072"/>
+      </w:tabs>
+      <w:spacing w:after="0" w:line="240" w:lineRule="auto"/>
+    </w:pPr>
+  </w:style>
+  <w:style w:type="character" w:customStyle="1" w:styleId="HeaderChar">
+    <w:name w:val="Header Char"/>
+    <w:basedOn w:val="DefaultParagraphFont"/>
+    <w:link w:val="Header"/>
+    <w:uiPriority w:val="99"/>
+    <w:rsid w:val="001076E2"/>
+  </w:style>
+  <w:style w:type="paragraph" w:styleId="Footer">
+    <w:name w:val="footer"/>
+    <w:basedOn w:val="Normal"/>
+    <w:link w:val="FooterChar"/>
+    <w:uiPriority w:val="99"/>
+    <w:unhideWhenUsed/>
+    <w:rsid w:val="001076E2"/>
+    <w:pPr>
+      <w:tabs>
+        <w:tab w:val="center" w:pos="4536"/>
+        <w:tab w:val="right" w:pos="9072"/>
+      </w:tabs>
+      <w:spacing w:after="0" w:line="240" w:lineRule="auto"/>
+    </w:pPr>
+  </w:style>
+  <w:style w:type="character" w:customStyle="1" w:styleId="FooterChar">
+    <w:name w:val="Footer Char"/>
+    <w:basedOn w:val="DefaultParagraphFont"/>
+    <w:link w:val="Footer"/>
+    <w:uiPriority w:val="99"/>
+    <w:rsid w:val="001076E2"/>
+  </w:style>
 </w:styles>
 </file>
 

</xml_diff>